<commit_message>
made lots of good changes
</commit_message>
<xml_diff>
--- a/reports/Ultimatum_Abstract_Giffin_Michael.docx
+++ b/reports/Ultimatum_Abstract_Giffin_Michael.docx
@@ -5,7 +5,12 @@
     <w:p/>
     <w:p>
       <w:r>
-        <w:t>Do social norms impede optimal learning?</w:t>
+        <w:t>The neural mechanisms of l</w:t>
+      </w:r>
+      <w:bookmarkStart w:id="0" w:name="_GoBack"/>
+      <w:bookmarkEnd w:id="0"/>
+      <w:r>
+        <w:t>earning to balance fairness and self-interest: a reinforcement learning account</w:t>
       </w:r>
     </w:p>
     <w:p/>
@@ -16,37 +21,46 @@
         <w:jc w:val="both"/>
       </w:pPr>
       <w:r>
-        <w:t xml:space="preserve">While norms often act as a useful heuristic facilitating cohesive interpersonal dynamics, norms sometimes prevent the exploration of valuable courses of action. </w:t>
+        <w:t>While norms often act as</w:t>
+      </w:r>
+      <w:r>
+        <w:t xml:space="preserve"> useful heuristic</w:t>
+      </w:r>
+      <w:r>
+        <w:t>s</w:t>
+      </w:r>
+      <w:r>
+        <w:t xml:space="preserve">, norms sometimes prevent the exploration of valuable courses of action. </w:t>
       </w:r>
       <w:r>
         <w:t xml:space="preserve">In the current study we </w:t>
       </w:r>
       <w:r>
-        <w:t>used</w:t>
-      </w:r>
-      <w:r>
-        <w:t xml:space="preserve"> computational modeling and</w:t>
-      </w:r>
-      <w:r>
-        <w:t xml:space="preserve"> a behavioral</w:t>
-      </w:r>
-      <w:r>
-        <w:t xml:space="preserve"> ultimatum game </w:t>
-      </w:r>
-      <w:r>
-        <w:t xml:space="preserve">experiment </w:t>
-      </w:r>
-      <w:r>
-        <w:t xml:space="preserve">to </w:t>
-      </w:r>
-      <w:r>
-        <w:t>determine</w:t>
-      </w:r>
-      <w:r>
-        <w:t xml:space="preserve"> u</w:t>
-      </w:r>
-      <w:r>
-        <w:t>nder what circumstances social norms</w:t>
+        <w:t xml:space="preserve">combined computational modeling, the </w:t>
+      </w:r>
+      <w:r>
+        <w:t>ultimatum game</w:t>
+      </w:r>
+      <w:r>
+        <w:t>, and fMRI</w:t>
+      </w:r>
+      <w:r>
+        <w:t xml:space="preserve"> to </w:t>
+      </w:r>
+      <w:r>
+        <w:t>explore the behavioral and neural correlates that accompany</w:t>
+      </w:r>
+      <w:r>
+        <w:t xml:space="preserve"> </w:t>
+      </w:r>
+      <w:r>
+        <w:t xml:space="preserve">circumstances </w:t>
+      </w:r>
+      <w:r>
+        <w:t xml:space="preserve">in which </w:t>
+      </w:r>
+      <w:r>
+        <w:t>social norms</w:t>
       </w:r>
       <w:r>
         <w:t xml:space="preserve"> impede optimal decision-</w:t>
@@ -55,36 +69,118 @@
         <w:t>making.</w:t>
       </w:r>
       <w:r>
-        <w:t xml:space="preserve"> The ultimatum game is a dyadic paradigm in which one player, the proposer, decides how much of an endowment to offer to a responder, who decides whether to accept the offer, in which case the endowment is divided as proposed, or to reject the offer, in which case both parties receive nothing for that trial. </w:t>
-      </w:r>
-      <w:commentRangeStart w:id="0"/>
-      <w:r>
-        <w:t xml:space="preserve">Two psychological phenomena have been offered as competing explanations of </w:t>
-      </w:r>
-      <w:r>
-        <w:t>why proposers often make “fair” 50/50 offers</w:t>
-      </w:r>
-      <w:r>
-        <w:t xml:space="preserve">: adherence to a fairness norm, and fear that an “unfair” </w:t>
-      </w:r>
-      <w:r>
-        <w:t xml:space="preserve">offer will be rejected. </w:t>
-      </w:r>
-      <w:r>
-        <w:t xml:space="preserve">In the current experiment, we </w:t>
-      </w:r>
-      <w:r>
-        <w:t>were</w:t>
-      </w:r>
-      <w:r>
-        <w:t xml:space="preserve"> able to tease apart these two phenomena</w:t>
-      </w:r>
-      <w:commentRangeEnd w:id="0"/>
-      <w:r>
-        <w:rPr>
-          <w:rStyle w:val="CommentReference"/>
-        </w:rPr>
-        <w:commentReference w:id="0"/>
+        <w:t xml:space="preserve"> The ultimatum game is a dyadic paradigm in which one player, the proposer, decides how much of an endowmen</w:t>
+      </w:r>
+      <w:r>
+        <w:t>t to offer</w:t>
+      </w:r>
+      <w:r>
+        <w:t xml:space="preserve"> a responder, who decides whether to accept the offer, in which case the endowment is divided as proposed, or reject the offer, in which case both parties receive nothing for that trial. </w:t>
+      </w:r>
+      <w:r>
+        <w:t>W</w:t>
+      </w:r>
+      <w:r>
+        <w:t>e examined the behavior</w:t>
+      </w:r>
+      <w:r>
+        <w:t xml:space="preserve"> and neural activity</w:t>
+      </w:r>
+      <w:r>
+        <w:t xml:space="preserve"> of proposers playing against groups of </w:t>
+      </w:r>
+      <w:r>
+        <w:t>responders</w:t>
+      </w:r>
+      <w:r>
+        <w:t xml:space="preserve"> with different acceptance functions as well as computer generated lotteries programmed to mimic human behavior. Our goals were (i) to assess whether or not proposer behavior</w:t>
+      </w:r>
+      <w:r>
+        <w:t xml:space="preserve"> and neural activity</w:t>
+      </w:r>
+      <w:r>
+        <w:t xml:space="preserve"> could be captured with a reinforcement learning framework</w:t>
+      </w:r>
+      <w:r>
+        <w:t xml:space="preserve">, </w:t>
+      </w:r>
+      <w:r>
+        <w:t xml:space="preserve">and </w:t>
+      </w:r>
+      <w:r>
+        <w:t>(ii) to see if this learning process differed between so</w:t>
+      </w:r>
+      <w:r>
+        <w:t>cial and non-social conditions</w:t>
+      </w:r>
+      <w:r>
+        <w:t xml:space="preserve">. </w:t>
+      </w:r>
+      <w:r>
+        <w:t xml:space="preserve">Using a novel reinforcement learning </w:t>
+      </w:r>
+      <w:r>
+        <w:t>algorithm</w:t>
+      </w:r>
+      <w:r>
+        <w:t xml:space="preserve">, we found </w:t>
+      </w:r>
+      <w:r>
+        <w:t xml:space="preserve">proposer behavior </w:t>
+      </w:r>
+      <w:r>
+        <w:t>to be governed by subjective</w:t>
+      </w:r>
+      <w:r>
+        <w:t xml:space="preserve"> representation</w:t>
+      </w:r>
+      <w:r>
+        <w:t>s</w:t>
+      </w:r>
+      <w:r>
+        <w:t xml:space="preserve"> of </w:t>
+      </w:r>
+      <w:r>
+        <w:t xml:space="preserve">the </w:t>
+      </w:r>
+      <w:r>
+        <w:t>opponents’</w:t>
+      </w:r>
+      <w:r>
+        <w:t xml:space="preserve"> acceptance </w:t>
+      </w:r>
+      <w:r>
+        <w:t>thresholds</w:t>
+      </w:r>
+      <w:r>
+        <w:t xml:space="preserve">. </w:t>
+      </w:r>
+      <w:r>
+        <w:t>Specifically, we found that proposers learned the</w:t>
+      </w:r>
+      <w:r>
+        <w:t xml:space="preserve"> slope and intercept of </w:t>
+      </w:r>
+      <w:r>
+        <w:t>each</w:t>
+      </w:r>
+      <w:r>
+        <w:t xml:space="preserve"> </w:t>
+      </w:r>
+      <w:r>
+        <w:t>opponent</w:t>
+      </w:r>
+      <w:r>
+        <w:t>’</w:t>
+      </w:r>
+      <w:r>
+        <w:t xml:space="preserve">s </w:t>
+      </w:r>
+      <w:r>
+        <w:t>acceptance logist</w:t>
+      </w:r>
+      <w:r>
+        <w:t>ic function, which mapped the investment amount into a victory or a defeat</w:t>
       </w:r>
       <w:r>
         <w:t>.</w:t>
@@ -93,112 +189,18 @@
         <w:t xml:space="preserve"> </w:t>
       </w:r>
       <w:r>
-        <w:t>Specifically,</w:t>
-      </w:r>
-      <w:r>
-        <w:t xml:space="preserve"> we examined the behavior of proposers playing against groups of individuals with different acceptance functions as well as computer generated lotteries programmed to mimic human behavior. Our goals were (i) to assess whether or not proposer behavior could be captured with a reinforcement learning framework</w:t>
-      </w:r>
-      <w:r>
-        <w:t>, and (ii) to see if this learning process differed between so</w:t>
-      </w:r>
-      <w:r>
-        <w:t>cial and non-social conditions</w:t>
-      </w:r>
-      <w:r>
-        <w:t xml:space="preserve">. </w:t>
-      </w:r>
-      <w:r>
-        <w:t xml:space="preserve">Using a novel reinforcement learning model, we found </w:t>
-      </w:r>
-      <w:r>
-        <w:t xml:space="preserve">proposer behavior </w:t>
-      </w:r>
-      <w:r>
-        <w:t>to be governed by subjective</w:t>
-      </w:r>
-      <w:r>
-        <w:t xml:space="preserve"> representation</w:t>
-      </w:r>
-      <w:r>
-        <w:t>s</w:t>
-      </w:r>
-      <w:r>
-        <w:t xml:space="preserve"> of </w:t>
-      </w:r>
-      <w:r>
-        <w:t xml:space="preserve">the </w:t>
-      </w:r>
-      <w:r>
-        <w:t>opponents’</w:t>
-      </w:r>
-      <w:r>
-        <w:t xml:space="preserve"> acceptance </w:t>
-      </w:r>
-      <w:r>
-        <w:t>thresholds</w:t>
-      </w:r>
-      <w:r>
-        <w:t>. Specifically, we found that proposers learned the</w:t>
-      </w:r>
-      <w:r>
-        <w:t xml:space="preserve"> slope and intercept of </w:t>
-      </w:r>
-      <w:r>
-        <w:t>each</w:t>
-      </w:r>
-      <w:r>
-        <w:t xml:space="preserve"> </w:t>
-      </w:r>
-      <w:r>
-        <w:t>opponent</w:t>
-      </w:r>
-      <w:r>
-        <w:t>’</w:t>
-      </w:r>
-      <w:r>
-        <w:t xml:space="preserve">s </w:t>
-      </w:r>
-      <w:r>
-        <w:t>acceptance logist</w:t>
-      </w:r>
-      <w:r>
-        <w:t>ic function, which mapped the investment amount into a victory or a defeat</w:t>
-      </w:r>
-      <w:r>
-        <w:t xml:space="preserve">. </w:t>
-      </w:r>
-      <w:r>
         <w:t xml:space="preserve">We furthermore found that </w:t>
       </w:r>
       <w:r>
-        <w:t>learning differed between the social and the non-social conditions, with subjects learning faster in the non-social condition, and exhibiting an apparent reluctance to explore the acceptance range of the opp</w:t>
-      </w:r>
-      <w:r>
-        <w:t xml:space="preserve">onents in the social condition. We are </w:t>
-      </w:r>
-      <w:r>
-        <w:t>currently</w:t>
-      </w:r>
-      <w:r>
-        <w:t xml:space="preserve"> running a </w:t>
-      </w:r>
-      <w:r>
-        <w:lastRenderedPageBreak/>
-        <w:t>follow-up</w:t>
-      </w:r>
-      <w:r>
-        <w:t xml:space="preserve"> fMRI experiment in order to examine the neural correlates accompanying the </w:t>
-      </w:r>
-      <w:r>
-        <w:t>intriguing behavioral results of this study.</w:t>
-      </w:r>
-      <w:r>
-        <w:t xml:space="preserve"> </w:t>
+        <w:t>learning differed between the social and non-social conditions, with subjects learning faster in the non-social condition, and exhibiting an apparent reluctance to explore the acceptance range of the opp</w:t>
+      </w:r>
+      <w:r>
+        <w:t xml:space="preserve">onents in the social condition. </w:t>
       </w:r>
     </w:p>
     <w:p/>
     <w:sectPr>
-      <w:headerReference w:type="default" r:id="rId9"/>
+      <w:headerReference w:type="default" r:id="rId6"/>
       <w:pgSz w:w="12240" w:h="15840"/>
       <w:pgMar w:top="1440" w:right="1440" w:bottom="1440" w:left="1440" w:header="720" w:footer="720" w:gutter="0"/>
       <w:cols w:space="720"/>
@@ -206,41 +208,6 @@
     </w:sectPr>
   </w:body>
 </w:document>
-</file>
-
-<file path=word/comments.xml><?xml version="1.0" encoding="utf-8"?>
-<w:comments xmlns:wpc="http://schemas.microsoft.com/office/word/2010/wordprocessingCanvas" xmlns:cx="http://schemas.microsoft.com/office/drawing/2014/chartex" xmlns:cx1="http://schemas.microsoft.com/office/drawing/2015/9/8/chartex" xmlns:cx2="http://schemas.microsoft.com/office/drawing/2015/10/21/chartex" xmlns:cx3="http://schemas.microsoft.com/office/drawing/2016/5/9/chartex" xmlns:cx4="http://schemas.microsoft.com/office/drawing/2016/5/10/chartex" xmlns:cx5="http://schemas.microsoft.com/office/drawing/2016/5/11/chartex" xmlns:cx6="http://schemas.microsoft.com/office/drawing/2016/5/12/chartex" xmlns:cx7="http://schemas.microsoft.com/office/drawing/2016/5/13/chartex" xmlns:cx8="http://schemas.microsoft.com/office/drawing/2016/5/14/chartex" xmlns:mc="http://schemas.openxmlformats.org/markup-compatibility/2006" xmlns:aink="http://schemas.microsoft.com/office/drawing/2016/ink" xmlns:am3d="http://schemas.microsoft.com/office/drawing/2017/model3d" xmlns:o="urn:schemas-microsoft-com:office:office" xmlns:r="http://schemas.openxmlformats.org/officeDocument/2006/relationships" xmlns:m="http://schemas.openxmlformats.org/officeDocument/2006/math" xmlns:v="urn:schemas-microsoft-com:vml" xmlns:wp14="http://schemas.microsoft.com/office/word/2010/wordprocessingDrawing" xmlns:wp="http://schemas.openxmlformats.org/drawingml/2006/wordprocessingDrawing" xmlns:w10="urn:schemas-microsoft-com:office:word" xmlns:w="http://schemas.openxmlformats.org/wordprocessingml/2006/main" xmlns:w14="http://schemas.microsoft.com/office/word/2010/wordml" xmlns:w15="http://schemas.microsoft.com/office/word/2012/wordml" xmlns:w16cid="http://schemas.microsoft.com/office/word/2016/wordml/cid" xmlns:w16se="http://schemas.microsoft.com/office/word/2015/wordml/symex" xmlns:wpg="http://schemas.microsoft.com/office/word/2010/wordprocessingGroup" xmlns:wpi="http://schemas.microsoft.com/office/word/2010/wordprocessingInk" xmlns:wne="http://schemas.microsoft.com/office/word/2006/wordml" xmlns:wps="http://schemas.microsoft.com/office/word/2010/wordprocessingShape" mc:Ignorable="w14 w15 w16se w16cid wp14">
-  <w:comment w:id="0" w:author="Michael Giffin" w:date="2018-02-23T17:57:00Z" w:initials="MG">
-    <w:p>
-      <w:pPr>
-        <w:pStyle w:val="CommentText"/>
-      </w:pPr>
-      <w:r>
-        <w:rPr>
-          <w:rStyle w:val="CommentReference"/>
-        </w:rPr>
-        <w:annotationRef/>
-      </w:r>
-      <w:r>
-        <w:t>Delete?</w:t>
-      </w:r>
-      <w:bookmarkStart w:id="1" w:name="_GoBack"/>
-      <w:bookmarkEnd w:id="1"/>
-    </w:p>
-  </w:comment>
-</w:comments>
-</file>
-
-<file path=word/commentsExtended.xml><?xml version="1.0" encoding="utf-8"?>
-<w15:commentsEx xmlns:wpc="http://schemas.microsoft.com/office/word/2010/wordprocessingCanvas" xmlns:cx="http://schemas.microsoft.com/office/drawing/2014/chartex" xmlns:cx1="http://schemas.microsoft.com/office/drawing/2015/9/8/chartex" xmlns:cx2="http://schemas.microsoft.com/office/drawing/2015/10/21/chartex" xmlns:cx3="http://schemas.microsoft.com/office/drawing/2016/5/9/chartex" xmlns:cx4="http://schemas.microsoft.com/office/drawing/2016/5/10/chartex" xmlns:cx5="http://schemas.microsoft.com/office/drawing/2016/5/11/chartex" xmlns:cx6="http://schemas.microsoft.com/office/drawing/2016/5/12/chartex" xmlns:cx7="http://schemas.microsoft.com/office/drawing/2016/5/13/chartex" xmlns:cx8="http://schemas.microsoft.com/office/drawing/2016/5/14/chartex" xmlns:mc="http://schemas.openxmlformats.org/markup-compatibility/2006" xmlns:aink="http://schemas.microsoft.com/office/drawing/2016/ink" xmlns:am3d="http://schemas.microsoft.com/office/drawing/2017/model3d" xmlns:o="urn:schemas-microsoft-com:office:office" xmlns:r="http://schemas.openxmlformats.org/officeDocument/2006/relationships" xmlns:m="http://schemas.openxmlformats.org/officeDocument/2006/math" xmlns:v="urn:schemas-microsoft-com:vml" xmlns:wp14="http://schemas.microsoft.com/office/word/2010/wordprocessingDrawing" xmlns:wp="http://schemas.openxmlformats.org/drawingml/2006/wordprocessingDrawing" xmlns:w10="urn:schemas-microsoft-com:office:word" xmlns:w="http://schemas.openxmlformats.org/wordprocessingml/2006/main" xmlns:w14="http://schemas.microsoft.com/office/word/2010/wordml" xmlns:w15="http://schemas.microsoft.com/office/word/2012/wordml" xmlns:w16cid="http://schemas.microsoft.com/office/word/2016/wordml/cid" xmlns:w16se="http://schemas.microsoft.com/office/word/2015/wordml/symex" xmlns:wpg="http://schemas.microsoft.com/office/word/2010/wordprocessingGroup" xmlns:wpi="http://schemas.microsoft.com/office/word/2010/wordprocessingInk" xmlns:wne="http://schemas.microsoft.com/office/word/2006/wordml" xmlns:wps="http://schemas.microsoft.com/office/word/2010/wordprocessingShape" mc:Ignorable="w14 w15 w16se w16cid wp14">
-  <w15:commentEx w15:paraId="633ED1CE" w15:done="0"/>
-</w15:commentsEx>
-</file>
-
-<file path=word/commentsIds.xml><?xml version="1.0" encoding="utf-8"?>
-<w16cid:commentsIds xmlns:wpc="http://schemas.microsoft.com/office/word/2010/wordprocessingCanvas" xmlns:cx="http://schemas.microsoft.com/office/drawing/2014/chartex" xmlns:cx1="http://schemas.microsoft.com/office/drawing/2015/9/8/chartex" xmlns:cx2="http://schemas.microsoft.com/office/drawing/2015/10/21/chartex" xmlns:cx3="http://schemas.microsoft.com/office/drawing/2016/5/9/chartex" xmlns:cx4="http://schemas.microsoft.com/office/drawing/2016/5/10/chartex" xmlns:cx5="http://schemas.microsoft.com/office/drawing/2016/5/11/chartex" xmlns:cx6="http://schemas.microsoft.com/office/drawing/2016/5/12/chartex" xmlns:cx7="http://schemas.microsoft.com/office/drawing/2016/5/13/chartex" xmlns:cx8="http://schemas.microsoft.com/office/drawing/2016/5/14/chartex" xmlns:mc="http://schemas.openxmlformats.org/markup-compatibility/2006" xmlns:aink="http://schemas.microsoft.com/office/drawing/2016/ink" xmlns:am3d="http://schemas.microsoft.com/office/drawing/2017/model3d" xmlns:o="urn:schemas-microsoft-com:office:office" xmlns:r="http://schemas.openxmlformats.org/officeDocument/2006/relationships" xmlns:m="http://schemas.openxmlformats.org/officeDocument/2006/math" xmlns:v="urn:schemas-microsoft-com:vml" xmlns:wp14="http://schemas.microsoft.com/office/word/2010/wordprocessingDrawing" xmlns:wp="http://schemas.openxmlformats.org/drawingml/2006/wordprocessingDrawing" xmlns:w10="urn:schemas-microsoft-com:office:word" xmlns:w="http://schemas.openxmlformats.org/wordprocessingml/2006/main" xmlns:w14="http://schemas.microsoft.com/office/word/2010/wordml" xmlns:w15="http://schemas.microsoft.com/office/word/2012/wordml" xmlns:w16cid="http://schemas.microsoft.com/office/word/2016/wordml/cid" xmlns:w16se="http://schemas.microsoft.com/office/word/2015/wordml/symex" xmlns:wpg="http://schemas.microsoft.com/office/word/2010/wordprocessingGroup" xmlns:wpi="http://schemas.microsoft.com/office/word/2010/wordprocessingInk" xmlns:wne="http://schemas.microsoft.com/office/word/2006/wordml" xmlns:wps="http://schemas.microsoft.com/office/word/2010/wordprocessingShape" mc:Ignorable="w14 w15 w16se w16cid wp14">
-  <w16cid:commentId w16cid:paraId="633ED1CE" w16cid:durableId="1E3AD47A"/>
-</w16cid:commentsIds>
 </file>
 
 <file path=word/endnotes.xml><?xml version="1.0" encoding="utf-8"?>

</xml_diff>